<commit_message>
Kill the K bucket and replace with map
</commit_message>
<xml_diff>
--- a/plan.docx
+++ b/plan.docx
@@ -6,7 +6,7 @@
       <w:pPr>
         <w:pStyle w:val="a3"/>
         <w:rPr>
-          <w:rFonts w:hAnsi="宋体" w:cs="宋体" w:hint="eastAsia"/>
+          <w:rFonts w:hAnsi="宋体" w:cs="宋体"/>
           <w:strike/>
         </w:rPr>
       </w:pPr>
@@ -29,103 +29,148 @@
         <w:rPr>
           <w:rFonts w:hAnsi="宋体" w:cs="宋体" w:hint="eastAsia"/>
         </w:rPr>
-        <w:t>&gt;数据的增改，添加（采用节点自动执行控制节点监督的模式，当节点执行失败或停止的情况下，控制节点可以重启流程）</w:t>
-      </w:r>
-    </w:p>
-    <w:p>
-      <w:pPr>
-        <w:pStyle w:val="a3"/>
-        <w:rPr>
-          <w:rFonts w:hAnsi="宋体" w:cs="宋体" w:hint="eastAsia"/>
-        </w:rPr>
-      </w:pPr>
-      <w:r>
-        <w:rPr>
-          <w:rFonts w:hAnsi="宋体" w:cs="宋体" w:hint="eastAsia"/>
-        </w:rPr>
-        <w:t>这里要将原来广播写入改为按顺序写入.</w:t>
-      </w:r>
-    </w:p>
-    <w:p>
-      <w:pPr>
-        <w:pStyle w:val="a3"/>
-        <w:rPr>
-          <w:rFonts w:hAnsi="宋体" w:cs="宋体" w:hint="eastAsia"/>
-        </w:rPr>
-      </w:pPr>
-      <w:r>
-        <w:rPr>
-          <w:rFonts w:hAnsi="宋体" w:cs="宋体" w:hint="eastAsia"/>
-        </w:rPr>
-        <w:t>串行广播最大的问题就是速度较慢，</w:t>
-      </w:r>
-    </w:p>
-    <w:p>
-      <w:pPr>
-        <w:pStyle w:val="a3"/>
-        <w:rPr>
-          <w:rFonts w:hAnsi="宋体" w:cs="宋体" w:hint="eastAsia"/>
-        </w:rPr>
-      </w:pPr>
-      <w:r>
-        <w:rPr>
-          <w:rFonts w:hAnsi="宋体" w:cs="宋体" w:hint="eastAsia"/>
-        </w:rPr>
-        <w:t>如果某个节点不可到达那么将严重影响性能。</w:t>
-      </w:r>
-    </w:p>
-    <w:p>
-      <w:pPr>
-        <w:pStyle w:val="a3"/>
-        <w:rPr>
-          <w:rFonts w:hAnsi="宋体" w:cs="宋体" w:hint="eastAsia"/>
-        </w:rPr>
-      </w:pPr>
-      <w:r>
-        <w:rPr>
-          <w:rFonts w:hAnsi="宋体" w:cs="宋体" w:hint="eastAsia"/>
-        </w:rPr>
-        <w:t>&gt;数据的查询查流程连续查询多个节点；目前已经有了，比较写入版本就可以使用</w:t>
-      </w:r>
-    </w:p>
-    <w:p>
-      <w:pPr>
-        <w:pStyle w:val="a3"/>
-        <w:rPr>
-          <w:rFonts w:hAnsi="宋体" w:cs="宋体" w:hint="eastAsia"/>
-        </w:rPr>
-      </w:pPr>
-      <w:r>
-        <w:rPr>
-          <w:rFonts w:hAnsi="宋体" w:cs="宋体" w:hint="eastAsia"/>
-        </w:rPr>
-        <w:t>等待多个结果导致速度较慢？？因为AP的数量是确定的所有返回结果也应该是可控的；</w:t>
-      </w:r>
-    </w:p>
-    <w:p>
-      <w:pPr>
-        <w:pStyle w:val="a3"/>
-        <w:rPr>
-          <w:rFonts w:hAnsi="宋体" w:cs="宋体" w:hint="eastAsia"/>
-        </w:rPr>
-      </w:pPr>
-      <w:r>
-        <w:rPr>
-          <w:rFonts w:hAnsi="宋体" w:cs="宋体" w:hint="eastAsia"/>
-        </w:rPr>
-        <w:t>&gt;如果有节点离开，要扩展数据到其他节点，还有一个办法是在一定时间内</w:t>
-      </w:r>
-      <w:r>
-        <w:rPr>
-          <w:rFonts w:hAnsi="宋体" w:cs="宋体" w:hint="eastAsia"/>
-        </w:rPr>
-        <w:t>C节点</w:t>
-      </w:r>
-      <w:r>
-        <w:rPr>
-          <w:rFonts w:hAnsi="宋体" w:cs="宋体" w:hint="eastAsia"/>
-        </w:rPr>
-        <w:t>要同步数据。</w:t>
+        <w:t>&gt;</w:t>
+      </w:r>
+      <w:r>
+        <w:rPr>
+          <w:rFonts w:hAnsi="宋体" w:cs="宋体" w:hint="eastAsia"/>
+        </w:rPr>
+        <w:t>数据的</w:t>
+      </w:r>
+      <w:r>
+        <w:rPr>
+          <w:rFonts w:hAnsi="宋体" w:cs="宋体" w:hint="eastAsia"/>
+        </w:rPr>
+        <w:t>改</w:t>
+      </w:r>
+      <w:r>
+        <w:rPr>
+          <w:rFonts w:hAnsi="宋体" w:cs="宋体" w:hint="eastAsia"/>
+        </w:rPr>
+        <w:t>写；</w:t>
+      </w:r>
+    </w:p>
+    <w:p>
+      <w:pPr>
+        <w:pStyle w:val="a3"/>
+        <w:ind w:left="0" w:firstLine="0"/>
+        <w:rPr>
+          <w:rFonts w:hAnsi="宋体" w:cs="宋体"/>
+        </w:rPr>
+      </w:pPr>
+      <w:r>
+        <w:rPr>
+          <w:rFonts w:hAnsi="宋体" w:cs="宋体" w:hint="eastAsia"/>
+        </w:rPr>
+        <w:t>采用节点自动执行控制节点监督的模式，当节点执行失败或停止的情况下，控制节点可</w:t>
+      </w:r>
+      <w:r>
+        <w:rPr>
+          <w:rFonts w:hAnsi="宋体" w:cs="宋体" w:hint="eastAsia"/>
+        </w:rPr>
+        <w:t>以重启流程；</w:t>
+      </w:r>
+    </w:p>
+    <w:p>
+      <w:pPr>
+        <w:pStyle w:val="a3"/>
+        <w:rPr>
+          <w:rFonts w:hAnsi="宋体" w:cs="宋体"/>
+        </w:rPr>
+      </w:pPr>
+      <w:r>
+        <w:rPr>
+          <w:rFonts w:hAnsi="宋体" w:cs="宋体" w:hint="eastAsia"/>
+        </w:rPr>
+        <w:t>这里要将原来广播写入改为按顺序写入</w:t>
+      </w:r>
+      <w:r>
+        <w:rPr>
+          <w:rFonts w:hAnsi="宋体" w:cs="宋体" w:hint="eastAsia"/>
+        </w:rPr>
+        <w:t>；</w:t>
+      </w:r>
+    </w:p>
+    <w:p>
+      <w:pPr>
+        <w:pStyle w:val="a3"/>
+        <w:rPr>
+          <w:rFonts w:hAnsi="宋体" w:cs="宋体"/>
+        </w:rPr>
+      </w:pPr>
+      <w:r>
+        <w:rPr>
+          <w:rFonts w:hAnsi="宋体" w:cs="宋体" w:hint="eastAsia"/>
+        </w:rPr>
+        <w:t>串行广播最大的问题就是速度较慢；</w:t>
+      </w:r>
+    </w:p>
+    <w:p>
+      <w:pPr>
+        <w:pStyle w:val="a3"/>
+        <w:rPr>
+          <w:rFonts w:hAnsi="宋体" w:cs="宋体"/>
+        </w:rPr>
+      </w:pPr>
+      <w:r>
+        <w:rPr>
+          <w:rFonts w:hAnsi="宋体" w:cs="宋体" w:hint="eastAsia"/>
+        </w:rPr>
+        <w:t>如果某个节点不可到达那么将严重影响性能；</w:t>
+      </w:r>
+    </w:p>
+    <w:p>
+      <w:pPr>
+        <w:pStyle w:val="a3"/>
+        <w:rPr>
+          <w:rFonts w:hAnsi="宋体" w:cs="宋体"/>
+        </w:rPr>
+      </w:pPr>
+      <w:r>
+        <w:rPr>
+          <w:rFonts w:hAnsi="宋体" w:cs="宋体" w:hint="eastAsia"/>
+        </w:rPr>
+        <w:t>&gt;数据的查询查流程连续查询多个节点；</w:t>
+      </w:r>
+    </w:p>
+    <w:p>
+      <w:pPr>
+        <w:pStyle w:val="a3"/>
+        <w:rPr>
+          <w:rFonts w:hAnsi="宋体" w:cs="宋体" w:hint="eastAsia"/>
+        </w:rPr>
+      </w:pPr>
+      <w:r>
+        <w:rPr>
+          <w:rFonts w:hAnsi="宋体" w:cs="宋体" w:hint="eastAsia"/>
+        </w:rPr>
+        <w:t>发送给第一个节点，第一个节点转发给临近的</w:t>
+      </w:r>
+      <w:r>
+        <w:rPr>
+          <w:rFonts w:hAnsi="宋体" w:cs="宋体" w:hint="eastAsia"/>
+        </w:rPr>
+        <w:t>节点；</w:t>
+      </w:r>
+    </w:p>
+    <w:p>
+      <w:pPr>
+        <w:pStyle w:val="a3"/>
+        <w:rPr>
+          <w:rFonts w:hAnsi="宋体" w:cs="宋体" w:hint="eastAsia"/>
+        </w:rPr>
+      </w:pPr>
+      <w:r>
+        <w:rPr>
+          <w:rFonts w:hAnsi="宋体" w:cs="宋体" w:hint="eastAsia"/>
+        </w:rPr>
+        <w:t>依次返回给原</w:t>
+      </w:r>
+      <w:r>
+        <w:rPr>
+          <w:rFonts w:hAnsi="宋体" w:cs="宋体" w:hint="eastAsia"/>
+        </w:rPr>
+        <w:t>节点；</w:t>
       </w:r>
     </w:p>
     <w:p>
@@ -146,7 +191,21 @@
       <w:pPr>
         <w:pStyle w:val="a3"/>
         <w:rPr>
-          <w:rFonts w:hAnsi="宋体" w:cs="宋体" w:hint="eastAsia"/>
+          <w:rFonts w:hAnsi="宋体" w:cs="宋体"/>
+        </w:rPr>
+      </w:pPr>
+      <w:r>
+        <w:rPr>
+          <w:rFonts w:hAnsi="宋体" w:cs="宋体" w:hint="eastAsia"/>
+        </w:rPr>
+        <w:t>K桶的搜索算法要改</w:t>
+      </w:r>
+    </w:p>
+    <w:p>
+      <w:pPr>
+        <w:pStyle w:val="a3"/>
+        <w:rPr>
+          <w:rFonts w:hAnsi="宋体" w:cs="宋体"/>
         </w:rPr>
       </w:pPr>
       <w:r>
@@ -166,7 +225,7 @@
       <w:pPr>
         <w:pStyle w:val="a3"/>
         <w:rPr>
-          <w:rFonts w:hAnsi="宋体" w:cs="宋体" w:hint="eastAsia"/>
+          <w:rFonts w:hAnsi="宋体" w:cs="宋体"/>
         </w:rPr>
       </w:pPr>
       <w:r>
@@ -180,7 +239,7 @@
       <w:pPr>
         <w:pStyle w:val="a3"/>
         <w:rPr>
-          <w:rFonts w:hAnsi="宋体" w:cs="宋体" w:hint="eastAsia"/>
+          <w:rFonts w:hAnsi="宋体" w:cs="宋体"/>
         </w:rPr>
       </w:pPr>
       <w:r>
@@ -194,7 +253,7 @@
       <w:pPr>
         <w:pStyle w:val="a3"/>
         <w:rPr>
-          <w:rFonts w:hAnsi="宋体" w:cs="宋体" w:hint="eastAsia"/>
+          <w:rFonts w:hAnsi="宋体" w:cs="宋体"/>
         </w:rPr>
       </w:pPr>
       <w:r>
@@ -232,7 +291,7 @@
       <w:pPr>
         <w:pStyle w:val="a3"/>
         <w:rPr>
-          <w:rFonts w:hAnsi="宋体" w:cs="宋体" w:hint="eastAsia"/>
+          <w:rFonts w:hAnsi="宋体" w:cs="宋体"/>
         </w:rPr>
       </w:pPr>
       <w:r>
@@ -247,20 +306,88 @@
         </w:rPr>
         <w:t>新节点的数据同步</w:t>
       </w:r>
-    </w:p>
-    <w:p>
-      <w:pPr>
-        <w:pStyle w:val="a3"/>
-        <w:rPr>
-          <w:rFonts w:hAnsi="宋体" w:cs="宋体" w:hint="eastAsia"/>
-        </w:rPr>
-      </w:pPr>
-    </w:p>
-    <w:p>
-      <w:pPr>
-        <w:pStyle w:val="a3"/>
-        <w:rPr>
-          <w:rFonts w:hAnsi="宋体" w:cs="宋体" w:hint="eastAsia"/>
+      <w:r>
+        <w:rPr>
+          <w:rFonts w:hAnsi="宋体" w:cs="宋体" w:hint="eastAsia"/>
+        </w:rPr>
+        <w:t>以后一个节点为依据，</w:t>
+      </w:r>
+    </w:p>
+    <w:p>
+      <w:pPr>
+        <w:pStyle w:val="a3"/>
+        <w:rPr>
+          <w:rFonts w:hAnsi="宋体" w:cs="宋体" w:hint="eastAsia"/>
+        </w:rPr>
+      </w:pPr>
+      <w:r>
+        <w:rPr>
+          <w:rFonts w:hAnsi="宋体" w:cs="宋体" w:hint="eastAsia"/>
+        </w:rPr>
+        <w:t>只有数据为空白的情况下才能写入；</w:t>
+      </w:r>
+    </w:p>
+    <w:p>
+      <w:pPr>
+        <w:pStyle w:val="a3"/>
+        <w:rPr>
+          <w:rFonts w:hAnsi="宋体" w:cs="宋体" w:hint="eastAsia"/>
+        </w:rPr>
+      </w:pPr>
+      <w:r>
+        <w:rPr>
+          <w:rFonts w:hAnsi="宋体" w:cs="宋体" w:hint="eastAsia"/>
+        </w:rPr>
+        <w:t>后节点有的</w:t>
+      </w:r>
+      <w:r>
+        <w:rPr>
+          <w:rFonts w:hAnsi="宋体" w:cs="宋体"/>
+        </w:rPr>
+        <w:t>ap</w:t>
+      </w:r>
+      <w:r>
+        <w:rPr>
+          <w:rFonts w:hAnsi="宋体" w:cs="宋体" w:hint="eastAsia"/>
+        </w:rPr>
+        <w:t>数据要同步；</w:t>
+      </w:r>
+    </w:p>
+    <w:p>
+      <w:pPr>
+        <w:pStyle w:val="a3"/>
+        <w:rPr>
+          <w:rFonts w:hAnsi="宋体" w:cs="宋体" w:hint="eastAsia"/>
+        </w:rPr>
+      </w:pPr>
+      <w:r>
+        <w:rPr>
+          <w:rFonts w:hAnsi="宋体" w:cs="宋体" w:hint="eastAsia"/>
+        </w:rPr>
+        <w:t>后节点的是首节点数据要比较是否上节点是否有所有权，如果有转移首节点所有权。</w:t>
+      </w:r>
+    </w:p>
+    <w:p>
+      <w:pPr>
+        <w:pStyle w:val="a3"/>
+        <w:rPr>
+          <w:rFonts w:hAnsi="宋体" w:cs="宋体"/>
+        </w:rPr>
+      </w:pPr>
+    </w:p>
+    <w:p>
+      <w:pPr>
+        <w:pStyle w:val="a3"/>
+        <w:rPr>
+          <w:rFonts w:hAnsi="宋体" w:cs="宋体"/>
+        </w:rPr>
+      </w:pPr>
+    </w:p>
+    <w:p>
+      <w:pPr>
+        <w:pStyle w:val="a3"/>
+        <w:rPr>
+          <w:rFonts w:hAnsi="宋体" w:cs="宋体"/>
         </w:rPr>
       </w:pPr>
       <w:r>
@@ -274,7 +401,7 @@
       <w:pPr>
         <w:pStyle w:val="a3"/>
         <w:rPr>
-          <w:rFonts w:hAnsi="宋体" w:cs="宋体" w:hint="eastAsia"/>
+          <w:rFonts w:hAnsi="宋体" w:cs="宋体"/>
         </w:rPr>
       </w:pPr>
       <w:r>
@@ -288,7 +415,7 @@
       <w:pPr>
         <w:pStyle w:val="a3"/>
         <w:rPr>
-          <w:rFonts w:hAnsi="宋体" w:cs="宋体" w:hint="eastAsia"/>
+          <w:rFonts w:hAnsi="宋体" w:cs="宋体"/>
         </w:rPr>
       </w:pPr>
       <w:r>
@@ -302,7 +429,7 @@
       <w:pPr>
         <w:pStyle w:val="a3"/>
         <w:rPr>
-          <w:rFonts w:hAnsi="宋体" w:cs="宋体" w:hint="eastAsia"/>
+          <w:rFonts w:hAnsi="宋体" w:cs="宋体"/>
         </w:rPr>
       </w:pPr>
       <w:r>
@@ -316,15 +443,15 @@
       <w:pPr>
         <w:pStyle w:val="a3"/>
         <w:rPr>
-          <w:rFonts w:hAnsi="宋体" w:cs="宋体" w:hint="eastAsia"/>
-        </w:rPr>
-      </w:pPr>
-    </w:p>
-    <w:p>
-      <w:pPr>
-        <w:pStyle w:val="a3"/>
-        <w:rPr>
-          <w:rFonts w:hAnsi="宋体" w:cs="宋体" w:hint="eastAsia"/>
+          <w:rFonts w:hAnsi="宋体" w:cs="宋体"/>
+        </w:rPr>
+      </w:pPr>
+    </w:p>
+    <w:p>
+      <w:pPr>
+        <w:pStyle w:val="a3"/>
+        <w:rPr>
+          <w:rFonts w:hAnsi="宋体" w:cs="宋体"/>
         </w:rPr>
       </w:pPr>
       <w:r>
@@ -338,7 +465,7 @@
       <w:pPr>
         <w:pStyle w:val="a3"/>
         <w:rPr>
-          <w:rFonts w:hAnsi="宋体" w:cs="宋体" w:hint="eastAsia"/>
+          <w:rFonts w:hAnsi="宋体" w:cs="宋体"/>
         </w:rPr>
       </w:pPr>
       <w:r>
@@ -352,7 +479,7 @@
       <w:pPr>
         <w:pStyle w:val="a3"/>
         <w:rPr>
-          <w:rFonts w:hAnsi="宋体" w:cs="宋体" w:hint="eastAsia"/>
+          <w:rFonts w:hAnsi="宋体" w:cs="宋体"/>
         </w:rPr>
       </w:pPr>
       <w:r>
@@ -366,7 +493,7 @@
       <w:pPr>
         <w:pStyle w:val="a3"/>
         <w:rPr>
-          <w:rFonts w:hAnsi="宋体" w:cs="宋体" w:hint="eastAsia"/>
+          <w:rFonts w:hAnsi="宋体" w:cs="宋体"/>
         </w:rPr>
       </w:pPr>
       <w:r>
@@ -380,15 +507,15 @@
       <w:pPr>
         <w:pStyle w:val="a3"/>
         <w:rPr>
-          <w:rFonts w:hAnsi="宋体" w:cs="宋体" w:hint="eastAsia"/>
-        </w:rPr>
-      </w:pPr>
-    </w:p>
-    <w:p>
-      <w:pPr>
-        <w:pStyle w:val="a3"/>
-        <w:rPr>
-          <w:rFonts w:hAnsi="宋体" w:cs="宋体" w:hint="eastAsia"/>
+          <w:rFonts w:hAnsi="宋体" w:cs="宋体"/>
+        </w:rPr>
+      </w:pPr>
+    </w:p>
+    <w:p>
+      <w:pPr>
+        <w:pStyle w:val="a3"/>
+        <w:rPr>
+          <w:rFonts w:hAnsi="宋体" w:cs="宋体"/>
         </w:rPr>
       </w:pPr>
       <w:r>
@@ -402,7 +529,7 @@
       <w:pPr>
         <w:pStyle w:val="a3"/>
         <w:rPr>
-          <w:rFonts w:hAnsi="宋体" w:cs="宋体" w:hint="eastAsia"/>
+          <w:rFonts w:hAnsi="宋体" w:cs="宋体"/>
         </w:rPr>
       </w:pPr>
       <w:r>
@@ -416,7 +543,7 @@
       <w:pPr>
         <w:pStyle w:val="a3"/>
         <w:rPr>
-          <w:rFonts w:hAnsi="宋体" w:cs="宋体" w:hint="eastAsia"/>
+          <w:rFonts w:hAnsi="宋体" w:cs="宋体"/>
         </w:rPr>
       </w:pPr>
       <w:r>
@@ -430,7 +557,7 @@
       <w:pPr>
         <w:pStyle w:val="a3"/>
         <w:rPr>
-          <w:rFonts w:hAnsi="宋体" w:cs="宋体" w:hint="eastAsia"/>
+          <w:rFonts w:hAnsi="宋体" w:cs="宋体"/>
         </w:rPr>
       </w:pPr>
       <w:r>
@@ -444,15 +571,15 @@
       <w:pPr>
         <w:pStyle w:val="a3"/>
         <w:rPr>
-          <w:rFonts w:hAnsi="宋体" w:cs="宋体" w:hint="eastAsia"/>
-        </w:rPr>
-      </w:pPr>
-    </w:p>
-    <w:p>
-      <w:pPr>
-        <w:pStyle w:val="a3"/>
-        <w:rPr>
-          <w:rFonts w:hAnsi="宋体" w:cs="宋体" w:hint="eastAsia"/>
+          <w:rFonts w:hAnsi="宋体" w:cs="宋体"/>
+        </w:rPr>
+      </w:pPr>
+    </w:p>
+    <w:p>
+      <w:pPr>
+        <w:pStyle w:val="a3"/>
+        <w:rPr>
+          <w:rFonts w:hAnsi="宋体" w:cs="宋体"/>
         </w:rPr>
       </w:pPr>
       <w:r>
@@ -466,15 +593,15 @@
       <w:pPr>
         <w:pStyle w:val="a3"/>
         <w:rPr>
-          <w:rFonts w:hAnsi="宋体" w:cs="宋体" w:hint="eastAsia"/>
-        </w:rPr>
-      </w:pPr>
-    </w:p>
-    <w:p>
-      <w:pPr>
-        <w:pStyle w:val="a3"/>
-        <w:rPr>
-          <w:rFonts w:hAnsi="宋体" w:cs="宋体" w:hint="eastAsia"/>
+          <w:rFonts w:hAnsi="宋体" w:cs="宋体"/>
+        </w:rPr>
+      </w:pPr>
+    </w:p>
+    <w:p>
+      <w:pPr>
+        <w:pStyle w:val="a3"/>
+        <w:rPr>
+          <w:rFonts w:hAnsi="宋体" w:cs="宋体"/>
         </w:rPr>
       </w:pPr>
       <w:r>
@@ -488,7 +615,7 @@
       <w:pPr>
         <w:pStyle w:val="a3"/>
         <w:rPr>
-          <w:rFonts w:hAnsi="宋体" w:cs="宋体" w:hint="eastAsia"/>
+          <w:rFonts w:hAnsi="宋体" w:cs="宋体"/>
         </w:rPr>
       </w:pPr>
       <w:r>
@@ -502,7 +629,7 @@
       <w:pPr>
         <w:pStyle w:val="a3"/>
         <w:rPr>
-          <w:rFonts w:hAnsi="宋体" w:cs="宋体" w:hint="eastAsia"/>
+          <w:rFonts w:hAnsi="宋体" w:cs="宋体"/>
         </w:rPr>
       </w:pPr>
       <w:r>
@@ -516,7 +643,7 @@
       <w:pPr>
         <w:pStyle w:val="a3"/>
         <w:rPr>
-          <w:rFonts w:hAnsi="宋体" w:cs="宋体" w:hint="eastAsia"/>
+          <w:rFonts w:hAnsi="宋体" w:cs="宋体"/>
         </w:rPr>
       </w:pPr>
       <w:r>
@@ -530,7 +657,7 @@
       <w:pPr>
         <w:pStyle w:val="a3"/>
         <w:rPr>
-          <w:rFonts w:hAnsi="宋体" w:cs="宋体" w:hint="eastAsia"/>
+          <w:rFonts w:hAnsi="宋体" w:cs="宋体"/>
         </w:rPr>
       </w:pPr>
       <w:r>
@@ -544,15 +671,15 @@
       <w:pPr>
         <w:pStyle w:val="a3"/>
         <w:rPr>
-          <w:rFonts w:hAnsi="宋体" w:cs="宋体" w:hint="eastAsia"/>
-        </w:rPr>
-      </w:pPr>
-    </w:p>
-    <w:p>
-      <w:pPr>
-        <w:pStyle w:val="a3"/>
-        <w:rPr>
-          <w:rFonts w:hAnsi="宋体" w:cs="宋体" w:hint="eastAsia"/>
+          <w:rFonts w:hAnsi="宋体" w:cs="宋体"/>
+        </w:rPr>
+      </w:pPr>
+    </w:p>
+    <w:p>
+      <w:pPr>
+        <w:pStyle w:val="a3"/>
+        <w:rPr>
+          <w:rFonts w:hAnsi="宋体" w:cs="宋体"/>
         </w:rPr>
       </w:pPr>
       <w:r>
@@ -566,7 +693,7 @@
       <w:pPr>
         <w:pStyle w:val="a3"/>
         <w:rPr>
-          <w:rFonts w:hAnsi="宋体" w:cs="宋体" w:hint="eastAsia"/>
+          <w:rFonts w:hAnsi="宋体" w:cs="宋体"/>
         </w:rPr>
       </w:pPr>
       <w:r>
@@ -580,7 +707,7 @@
       <w:pPr>
         <w:pStyle w:val="a3"/>
         <w:rPr>
-          <w:rFonts w:hAnsi="宋体" w:cs="宋体" w:hint="eastAsia"/>
+          <w:rFonts w:hAnsi="宋体" w:cs="宋体"/>
         </w:rPr>
       </w:pPr>
       <w:r>
@@ -594,7 +721,7 @@
       <w:pPr>
         <w:pStyle w:val="a3"/>
         <w:rPr>
-          <w:rFonts w:hAnsi="宋体" w:cs="宋体" w:hint="eastAsia"/>
+          <w:rFonts w:hAnsi="宋体" w:cs="宋体"/>
         </w:rPr>
       </w:pPr>
       <w:r>
@@ -608,22 +735,21 @@
       <w:pPr>
         <w:pStyle w:val="a3"/>
         <w:rPr>
-          <w:rFonts w:hAnsi="宋体" w:cs="宋体" w:hint="eastAsia"/>
-        </w:rPr>
-      </w:pPr>
-    </w:p>
-    <w:p>
-      <w:pPr>
-        <w:pStyle w:val="a3"/>
-        <w:rPr>
-          <w:rFonts w:hAnsi="宋体" w:cs="宋体" w:hint="eastAsia"/>
-        </w:rPr>
-      </w:pPr>
-      <w:r>
-        <w:rPr>
-          <w:rFonts w:hAnsi="宋体" w:cs="宋体" w:hint="eastAsia"/>
-        </w:rPr>
-        <w:lastRenderedPageBreak/>
+          <w:rFonts w:hAnsi="宋体" w:cs="宋体"/>
+        </w:rPr>
+      </w:pPr>
+    </w:p>
+    <w:p>
+      <w:pPr>
+        <w:pStyle w:val="a3"/>
+        <w:rPr>
+          <w:rFonts w:hAnsi="宋体" w:cs="宋体"/>
+        </w:rPr>
+      </w:pPr>
+      <w:r>
+        <w:rPr>
+          <w:rFonts w:hAnsi="宋体" w:cs="宋体" w:hint="eastAsia"/>
+        </w:rPr>
         <w:t>服务器加入后要尝试获得临近节点，</w:t>
       </w:r>
     </w:p>
@@ -631,7 +757,7 @@
       <w:pPr>
         <w:pStyle w:val="a3"/>
         <w:rPr>
-          <w:rFonts w:hAnsi="宋体" w:cs="宋体" w:hint="eastAsia"/>
+          <w:rFonts w:hAnsi="宋体" w:cs="宋体"/>
         </w:rPr>
       </w:pPr>
       <w:r>
@@ -645,7 +771,7 @@
       <w:pPr>
         <w:pStyle w:val="a3"/>
         <w:rPr>
-          <w:rFonts w:hAnsi="宋体" w:cs="宋体" w:hint="eastAsia"/>
+          <w:rFonts w:hAnsi="宋体" w:cs="宋体"/>
         </w:rPr>
       </w:pPr>
       <w:r>
@@ -659,15 +785,15 @@
       <w:pPr>
         <w:pStyle w:val="a3"/>
         <w:rPr>
-          <w:rFonts w:hAnsi="宋体" w:cs="宋体" w:hint="eastAsia"/>
-        </w:rPr>
-      </w:pPr>
-    </w:p>
-    <w:p>
-      <w:pPr>
-        <w:pStyle w:val="a3"/>
-        <w:rPr>
-          <w:rFonts w:hAnsi="宋体" w:cs="宋体" w:hint="eastAsia"/>
+          <w:rFonts w:hAnsi="宋体" w:cs="宋体"/>
+        </w:rPr>
+      </w:pPr>
+    </w:p>
+    <w:p>
+      <w:pPr>
+        <w:pStyle w:val="a3"/>
+        <w:rPr>
+          <w:rFonts w:hAnsi="宋体" w:cs="宋体"/>
         </w:rPr>
       </w:pPr>
       <w:r>
@@ -681,7 +807,7 @@
       <w:pPr>
         <w:pStyle w:val="a3"/>
         <w:rPr>
-          <w:rFonts w:hAnsi="宋体" w:cs="宋体" w:hint="eastAsia"/>
+          <w:rFonts w:hAnsi="宋体" w:cs="宋体"/>
         </w:rPr>
       </w:pPr>
       <w:r>
@@ -695,15 +821,15 @@
       <w:pPr>
         <w:pStyle w:val="a3"/>
         <w:rPr>
-          <w:rFonts w:hAnsi="宋体" w:cs="宋体" w:hint="eastAsia"/>
-        </w:rPr>
-      </w:pPr>
-    </w:p>
-    <w:p>
-      <w:pPr>
-        <w:pStyle w:val="a3"/>
-        <w:rPr>
-          <w:rFonts w:hAnsi="宋体" w:cs="宋体" w:hint="eastAsia"/>
+          <w:rFonts w:hAnsi="宋体" w:cs="宋体"/>
+        </w:rPr>
+      </w:pPr>
+    </w:p>
+    <w:p>
+      <w:pPr>
+        <w:pStyle w:val="a3"/>
+        <w:rPr>
+          <w:rFonts w:hAnsi="宋体" w:cs="宋体"/>
         </w:rPr>
       </w:pPr>
       <w:r>
@@ -717,7 +843,7 @@
       <w:pPr>
         <w:pStyle w:val="a3"/>
         <w:rPr>
-          <w:rFonts w:hAnsi="宋体" w:cs="宋体" w:hint="eastAsia"/>
+          <w:rFonts w:hAnsi="宋体" w:cs="宋体"/>
         </w:rPr>
       </w:pPr>
       <w:r>
@@ -731,7 +857,7 @@
       <w:pPr>
         <w:pStyle w:val="a3"/>
         <w:rPr>
-          <w:rFonts w:hAnsi="宋体" w:cs="宋体" w:hint="eastAsia"/>
+          <w:rFonts w:hAnsi="宋体" w:cs="宋体"/>
         </w:rPr>
       </w:pPr>
       <w:r>
@@ -745,7 +871,7 @@
       <w:pPr>
         <w:pStyle w:val="a3"/>
         <w:rPr>
-          <w:rFonts w:hAnsi="宋体" w:cs="宋体" w:hint="eastAsia"/>
+          <w:rFonts w:hAnsi="宋体" w:cs="宋体"/>
         </w:rPr>
       </w:pPr>
       <w:r>
@@ -759,7 +885,7 @@
       <w:pPr>
         <w:pStyle w:val="a3"/>
         <w:rPr>
-          <w:rFonts w:hAnsi="宋体" w:cs="宋体" w:hint="eastAsia"/>
+          <w:rFonts w:hAnsi="宋体" w:cs="宋体"/>
         </w:rPr>
       </w:pPr>
       <w:r>
@@ -773,7 +899,7 @@
       <w:pPr>
         <w:pStyle w:val="a3"/>
         <w:rPr>
-          <w:rFonts w:hAnsi="宋体" w:cs="宋体" w:hint="eastAsia"/>
+          <w:rFonts w:hAnsi="宋体" w:cs="宋体"/>
         </w:rPr>
       </w:pPr>
       <w:r>
@@ -787,7 +913,7 @@
       <w:pPr>
         <w:pStyle w:val="a3"/>
         <w:rPr>
-          <w:rFonts w:hAnsi="宋体" w:cs="宋体" w:hint="eastAsia"/>
+          <w:rFonts w:hAnsi="宋体" w:cs="宋体"/>
         </w:rPr>
       </w:pPr>
       <w:r>
@@ -801,15 +927,15 @@
       <w:pPr>
         <w:pStyle w:val="a3"/>
         <w:rPr>
-          <w:rFonts w:hAnsi="宋体" w:cs="宋体" w:hint="eastAsia"/>
-        </w:rPr>
-      </w:pPr>
-    </w:p>
-    <w:p>
-      <w:pPr>
-        <w:pStyle w:val="a3"/>
-        <w:rPr>
-          <w:rFonts w:hAnsi="宋体" w:cs="宋体" w:hint="eastAsia"/>
+          <w:rFonts w:hAnsi="宋体" w:cs="宋体"/>
+        </w:rPr>
+      </w:pPr>
+    </w:p>
+    <w:p>
+      <w:pPr>
+        <w:pStyle w:val="a3"/>
+        <w:rPr>
+          <w:rFonts w:hAnsi="宋体" w:cs="宋体"/>
         </w:rPr>
       </w:pPr>
       <w:r>
@@ -823,7 +949,7 @@
       <w:pPr>
         <w:pStyle w:val="a3"/>
         <w:rPr>
-          <w:rFonts w:hAnsi="宋体" w:cs="宋体" w:hint="eastAsia"/>
+          <w:rFonts w:hAnsi="宋体" w:cs="宋体"/>
         </w:rPr>
       </w:pPr>
       <w:r>
@@ -837,7 +963,7 @@
       <w:pPr>
         <w:pStyle w:val="a3"/>
         <w:rPr>
-          <w:rFonts w:hAnsi="宋体" w:cs="宋体" w:hint="eastAsia"/>
+          <w:rFonts w:hAnsi="宋体" w:cs="宋体"/>
         </w:rPr>
       </w:pPr>
       <w:r>
@@ -851,15 +977,15 @@
       <w:pPr>
         <w:pStyle w:val="a3"/>
         <w:rPr>
-          <w:rFonts w:hAnsi="宋体" w:cs="宋体" w:hint="eastAsia"/>
-        </w:rPr>
-      </w:pPr>
-    </w:p>
-    <w:p>
-      <w:pPr>
-        <w:pStyle w:val="a3"/>
-        <w:rPr>
-          <w:rFonts w:hAnsi="宋体" w:cs="宋体" w:hint="eastAsia"/>
+          <w:rFonts w:hAnsi="宋体" w:cs="宋体"/>
+        </w:rPr>
+      </w:pPr>
+    </w:p>
+    <w:p>
+      <w:pPr>
+        <w:pStyle w:val="a3"/>
+        <w:rPr>
+          <w:rFonts w:hAnsi="宋体" w:cs="宋体"/>
         </w:rPr>
       </w:pPr>
       <w:r>
@@ -873,7 +999,7 @@
       <w:pPr>
         <w:pStyle w:val="a3"/>
         <w:rPr>
-          <w:rFonts w:hAnsi="宋体" w:cs="宋体" w:hint="eastAsia"/>
+          <w:rFonts w:hAnsi="宋体" w:cs="宋体"/>
         </w:rPr>
       </w:pPr>
       <w:r>
@@ -887,7 +1013,7 @@
       <w:pPr>
         <w:pStyle w:val="a3"/>
         <w:rPr>
-          <w:rFonts w:hAnsi="宋体" w:cs="宋体" w:hint="eastAsia"/>
+          <w:rFonts w:hAnsi="宋体" w:cs="宋体"/>
         </w:rPr>
       </w:pPr>
       <w:r>
@@ -901,7 +1027,7 @@
       <w:pPr>
         <w:pStyle w:val="a3"/>
         <w:rPr>
-          <w:rFonts w:hAnsi="宋体" w:cs="宋体" w:hint="eastAsia"/>
+          <w:rFonts w:hAnsi="宋体" w:cs="宋体"/>
         </w:rPr>
       </w:pPr>
       <w:r>
@@ -915,7 +1041,7 @@
       <w:pPr>
         <w:pStyle w:val="a3"/>
         <w:rPr>
-          <w:rFonts w:hAnsi="宋体" w:cs="宋体" w:hint="eastAsia"/>
+          <w:rFonts w:hAnsi="宋体" w:cs="宋体"/>
         </w:rPr>
       </w:pPr>
       <w:r>
@@ -929,7 +1055,7 @@
       <w:pPr>
         <w:pStyle w:val="a3"/>
         <w:rPr>
-          <w:rFonts w:hAnsi="宋体" w:cs="宋体" w:hint="eastAsia"/>
+          <w:rFonts w:hAnsi="宋体" w:cs="宋体"/>
         </w:rPr>
       </w:pPr>
       <w:r>
@@ -943,7 +1069,7 @@
       <w:pPr>
         <w:pStyle w:val="a3"/>
         <w:rPr>
-          <w:rFonts w:hAnsi="宋体" w:cs="宋体" w:hint="eastAsia"/>
+          <w:rFonts w:hAnsi="宋体" w:cs="宋体"/>
         </w:rPr>
       </w:pPr>
       <w:r>
@@ -957,7 +1083,7 @@
       <w:pPr>
         <w:pStyle w:val="a3"/>
         <w:rPr>
-          <w:rFonts w:hAnsi="宋体" w:cs="宋体" w:hint="eastAsia"/>
+          <w:rFonts w:hAnsi="宋体" w:cs="宋体"/>
         </w:rPr>
       </w:pPr>
       <w:r>
@@ -971,7 +1097,7 @@
       <w:pPr>
         <w:pStyle w:val="a3"/>
         <w:rPr>
-          <w:rFonts w:hAnsi="宋体" w:cs="宋体" w:hint="eastAsia"/>
+          <w:rFonts w:hAnsi="宋体" w:cs="宋体"/>
         </w:rPr>
       </w:pPr>
       <w:r>
@@ -985,7 +1111,7 @@
       <w:pPr>
         <w:pStyle w:val="a3"/>
         <w:rPr>
-          <w:rFonts w:hAnsi="宋体" w:cs="宋体" w:hint="eastAsia"/>
+          <w:rFonts w:hAnsi="宋体" w:cs="宋体"/>
         </w:rPr>
       </w:pPr>
       <w:r>
@@ -999,7 +1125,7 @@
       <w:pPr>
         <w:pStyle w:val="a3"/>
         <w:rPr>
-          <w:rFonts w:hAnsi="宋体" w:cs="宋体" w:hint="eastAsia"/>
+          <w:rFonts w:hAnsi="宋体" w:cs="宋体"/>
         </w:rPr>
       </w:pPr>
       <w:r>
@@ -1013,7 +1139,7 @@
       <w:pPr>
         <w:pStyle w:val="a3"/>
         <w:rPr>
-          <w:rFonts w:hAnsi="宋体" w:cs="宋体" w:hint="eastAsia"/>
+          <w:rFonts w:hAnsi="宋体" w:cs="宋体"/>
         </w:rPr>
       </w:pPr>
       <w:r>
@@ -1027,7 +1153,7 @@
       <w:pPr>
         <w:pStyle w:val="a3"/>
         <w:rPr>
-          <w:rFonts w:hAnsi="宋体" w:cs="宋体" w:hint="eastAsia"/>
+          <w:rFonts w:hAnsi="宋体" w:cs="宋体"/>
         </w:rPr>
       </w:pPr>
       <w:r>
@@ -1041,15 +1167,15 @@
       <w:pPr>
         <w:pStyle w:val="a3"/>
         <w:rPr>
-          <w:rFonts w:hAnsi="宋体" w:cs="宋体" w:hint="eastAsia"/>
-        </w:rPr>
-      </w:pPr>
-    </w:p>
-    <w:p>
-      <w:pPr>
-        <w:pStyle w:val="a3"/>
-        <w:rPr>
-          <w:rFonts w:hAnsi="宋体" w:cs="宋体" w:hint="eastAsia"/>
+          <w:rFonts w:hAnsi="宋体" w:cs="宋体"/>
+        </w:rPr>
+      </w:pPr>
+    </w:p>
+    <w:p>
+      <w:pPr>
+        <w:pStyle w:val="a3"/>
+        <w:rPr>
+          <w:rFonts w:hAnsi="宋体" w:cs="宋体"/>
         </w:rPr>
       </w:pPr>
       <w:r>
@@ -1063,7 +1189,7 @@
       <w:pPr>
         <w:pStyle w:val="a3"/>
         <w:rPr>
-          <w:rFonts w:hAnsi="宋体" w:cs="宋体" w:hint="eastAsia"/>
+          <w:rFonts w:hAnsi="宋体" w:cs="宋体"/>
         </w:rPr>
       </w:pPr>
       <w:r>
@@ -1077,7 +1203,7 @@
       <w:pPr>
         <w:pStyle w:val="a3"/>
         <w:rPr>
-          <w:rFonts w:hAnsi="宋体" w:cs="宋体" w:hint="eastAsia"/>
+          <w:rFonts w:hAnsi="宋体" w:cs="宋体"/>
         </w:rPr>
       </w:pPr>
       <w:r>
@@ -1091,7 +1217,7 @@
       <w:pPr>
         <w:pStyle w:val="a3"/>
         <w:rPr>
-          <w:rFonts w:hAnsi="宋体" w:cs="宋体" w:hint="eastAsia"/>
+          <w:rFonts w:hAnsi="宋体" w:cs="宋体"/>
         </w:rPr>
       </w:pPr>
       <w:r>
@@ -1105,7 +1231,7 @@
       <w:pPr>
         <w:pStyle w:val="a3"/>
         <w:rPr>
-          <w:rFonts w:hAnsi="宋体" w:cs="宋体" w:hint="eastAsia"/>
+          <w:rFonts w:hAnsi="宋体" w:cs="宋体"/>
         </w:rPr>
       </w:pPr>
       <w:r>
@@ -1119,7 +1245,7 @@
       <w:pPr>
         <w:pStyle w:val="a3"/>
         <w:rPr>
-          <w:rFonts w:hAnsi="宋体" w:cs="宋体" w:hint="eastAsia"/>
+          <w:rFonts w:hAnsi="宋体" w:cs="宋体"/>
         </w:rPr>
       </w:pPr>
     </w:p>

</xml_diff>

<commit_message>
Kill the K bucket in_bucket d- find_bucket d- previous_bucket d- find_node r- random_node d- bucket_middle d- bucket_random d- insert_node d- send_cached_ping d- pinged r- split_bucket d- new_node r- expire_buckets r- insert_search_bucket r- dht_search r- dht_nodes r- dump_bucket r- dht_dump_tables r- dht_init r- dht_uninit r- neighbourhood_maintenance r- bucket_maintenance r- dht_get_nodes r- dht_insert_node r- buffer_closest_nodes r- send_closest_nodes r-
</commit_message>
<xml_diff>
--- a/plan.docx
+++ b/plan.docx
@@ -22,7 +22,7 @@
       <w:pPr>
         <w:pStyle w:val="a3"/>
         <w:rPr>
-          <w:rFonts w:hAnsi="宋体" w:cs="宋体" w:hint="eastAsia"/>
+          <w:rFonts w:hAnsi="宋体" w:cs="宋体"/>
         </w:rPr>
       </w:pPr>
       <w:r>
@@ -137,7 +137,7 @@
       <w:pPr>
         <w:pStyle w:val="a3"/>
         <w:rPr>
-          <w:rFonts w:hAnsi="宋体" w:cs="宋体" w:hint="eastAsia"/>
+          <w:rFonts w:hAnsi="宋体" w:cs="宋体"/>
         </w:rPr>
       </w:pPr>
       <w:r>
@@ -157,7 +157,7 @@
       <w:pPr>
         <w:pStyle w:val="a3"/>
         <w:rPr>
-          <w:rFonts w:hAnsi="宋体" w:cs="宋体" w:hint="eastAsia"/>
+          <w:rFonts w:hAnsi="宋体" w:cs="宋体"/>
         </w:rPr>
       </w:pPr>
       <w:r>
@@ -177,7 +177,7 @@
       <w:pPr>
         <w:pStyle w:val="a3"/>
         <w:rPr>
-          <w:rFonts w:hAnsi="宋体" w:cs="宋体" w:hint="eastAsia"/>
+          <w:rFonts w:hAnsi="宋体" w:cs="宋体"/>
         </w:rPr>
       </w:pPr>
       <w:r>
@@ -317,7 +317,7 @@
       <w:pPr>
         <w:pStyle w:val="a3"/>
         <w:rPr>
-          <w:rFonts w:hAnsi="宋体" w:cs="宋体" w:hint="eastAsia"/>
+          <w:rFonts w:hAnsi="宋体" w:cs="宋体"/>
         </w:rPr>
       </w:pPr>
       <w:r>
@@ -331,7 +331,7 @@
       <w:pPr>
         <w:pStyle w:val="a3"/>
         <w:rPr>
-          <w:rFonts w:hAnsi="宋体" w:cs="宋体" w:hint="eastAsia"/>
+          <w:rFonts w:hAnsi="宋体" w:cs="宋体"/>
         </w:rPr>
       </w:pPr>
       <w:r>
@@ -357,7 +357,7 @@
       <w:pPr>
         <w:pStyle w:val="a3"/>
         <w:rPr>
-          <w:rFonts w:hAnsi="宋体" w:cs="宋体" w:hint="eastAsia"/>
+          <w:rFonts w:hAnsi="宋体" w:cs="宋体"/>
         </w:rPr>
       </w:pPr>
       <w:r>
@@ -371,6 +371,32 @@
       <w:pPr>
         <w:pStyle w:val="a3"/>
         <w:rPr>
+          <w:rFonts w:hAnsi="宋体" w:cs="宋体" w:hint="eastAsia"/>
+        </w:rPr>
+      </w:pPr>
+      <w:r>
+        <w:rPr>
+          <w:rFonts w:hAnsi="宋体" w:cs="宋体"/>
+        </w:rPr>
+        <w:t>&gt;</w:t>
+      </w:r>
+      <w:r>
+        <w:rPr>
+          <w:rFonts w:hAnsi="宋体" w:cs="宋体" w:hint="eastAsia"/>
+        </w:rPr>
+        <w:t>通过控制命令访问的双向通道</w:t>
+      </w:r>
+      <w:r>
+        <w:rPr>
+          <w:rFonts w:hAnsi="宋体" w:cs="宋体" w:hint="eastAsia"/>
+        </w:rPr>
+        <w:t>----线程分离延后</w:t>
+      </w:r>
+    </w:p>
+    <w:p>
+      <w:pPr>
+        <w:pStyle w:val="a3"/>
+        <w:rPr>
           <w:rFonts w:hAnsi="宋体" w:cs="宋体"/>
         </w:rPr>
       </w:pPr>
@@ -664,6 +690,7 @@
         <w:rPr>
           <w:rFonts w:hAnsi="宋体" w:cs="宋体" w:hint="eastAsia"/>
         </w:rPr>
+        <w:lastRenderedPageBreak/>
         <w:t>这里使用控制模式可以加快写入的速度。</w:t>
       </w:r>
     </w:p>
@@ -1238,6 +1265,7 @@
         <w:rPr>
           <w:rFonts w:hAnsi="宋体" w:cs="宋体" w:hint="eastAsia"/>
         </w:rPr>
+        <w:lastRenderedPageBreak/>
         <w:t>写入版本以最后广播的为准。</w:t>
       </w:r>
     </w:p>

</xml_diff>

<commit_message>
bug new node failed
</commit_message>
<xml_diff>
--- a/plan.docx
+++ b/plan.docx
@@ -6,7 +6,7 @@
       <w:pPr>
         <w:pStyle w:val="a3"/>
         <w:rPr>
-          <w:rFonts w:hAnsi="宋体" w:cs="宋体"/>
+          <w:rFonts w:hAnsi="宋体" w:cs="宋体" w:hint="eastAsia"/>
           <w:strike/>
         </w:rPr>
       </w:pPr>
@@ -22,30 +22,71 @@
       <w:pPr>
         <w:pStyle w:val="a3"/>
         <w:rPr>
-          <w:rFonts w:hAnsi="宋体" w:cs="宋体"/>
-        </w:rPr>
-      </w:pPr>
-      <w:r>
-        <w:rPr>
-          <w:rFonts w:hAnsi="宋体" w:cs="宋体" w:hint="eastAsia"/>
+          <w:rFonts w:hAnsi="宋体" w:cs="宋体" w:hint="eastAsia"/>
+          <w:strike/>
+        </w:rPr>
+      </w:pPr>
+      <w:r>
+        <w:rPr>
+          <w:rFonts w:hAnsi="宋体" w:cs="宋体"/>
+          <w:strike/>
+        </w:rPr>
+        <w:t>&gt;k</w:t>
+      </w:r>
+      <w:r>
+        <w:rPr>
+          <w:rFonts w:hAnsi="宋体" w:cs="宋体" w:hint="eastAsia"/>
+          <w:strike/>
+        </w:rPr>
+        <w:t>桶的</w:t>
+      </w:r>
+      <w:r>
+        <w:rPr>
+          <w:rFonts w:hAnsi="宋体" w:cs="宋体"/>
+          <w:strike/>
+        </w:rPr>
+        <w:t>map</w:t>
+      </w:r>
+      <w:r>
+        <w:rPr>
+          <w:rFonts w:hAnsi="宋体" w:cs="宋体" w:hint="eastAsia"/>
+          <w:strike/>
+        </w:rPr>
+        <w:t>化</w:t>
+      </w:r>
+    </w:p>
+    <w:p>
+      <w:pPr>
+        <w:pStyle w:val="a3"/>
+        <w:rPr>
+          <w:rFonts w:hAnsi="宋体" w:cs="宋体"/>
+        </w:rPr>
+      </w:pPr>
+      <w:r>
+        <w:rPr>
+          <w:rFonts w:hAnsi="宋体" w:cs="宋体" w:hint="eastAsia"/>
+          <w:highlight w:val="red"/>
         </w:rPr>
         <w:t>&gt;</w:t>
       </w:r>
       <w:r>
         <w:rPr>
           <w:rFonts w:hAnsi="宋体" w:cs="宋体" w:hint="eastAsia"/>
+          <w:highlight w:val="red"/>
         </w:rPr>
         <w:t>数据的</w:t>
       </w:r>
       <w:r>
         <w:rPr>
           <w:rFonts w:hAnsi="宋体" w:cs="宋体" w:hint="eastAsia"/>
+          <w:highlight w:val="red"/>
         </w:rPr>
         <w:t>改</w:t>
       </w:r>
       <w:r>
         <w:rPr>
           <w:rFonts w:hAnsi="宋体" w:cs="宋体" w:hint="eastAsia"/>
+          <w:highlight w:val="red"/>
         </w:rPr>
         <w:t>写；</w:t>
       </w:r>
@@ -129,6 +170,7 @@
       <w:r>
         <w:rPr>
           <w:rFonts w:hAnsi="宋体" w:cs="宋体" w:hint="eastAsia"/>
+          <w:highlight w:val="red"/>
         </w:rPr>
         <w:t>&gt;数据的查询查流程连续查询多个节点；</w:t>
       </w:r>
@@ -157,7 +199,7 @@
       <w:pPr>
         <w:pStyle w:val="a3"/>
         <w:rPr>
-          <w:rFonts w:hAnsi="宋体" w:cs="宋体"/>
+          <w:rFonts w:hAnsi="宋体" w:cs="宋体" w:hint="eastAsia"/>
         </w:rPr>
       </w:pPr>
       <w:r>
@@ -177,6 +219,126 @@
       <w:pPr>
         <w:pStyle w:val="a3"/>
         <w:rPr>
+          <w:rFonts w:hAnsi="宋体" w:cs="宋体" w:hint="eastAsia"/>
+        </w:rPr>
+      </w:pPr>
+      <w:r>
+        <w:rPr>
+          <w:rFonts w:hAnsi="宋体" w:cs="宋体"/>
+          <w:highlight w:val="red"/>
+        </w:rPr>
+        <w:t>&gt;</w:t>
+      </w:r>
+      <w:r>
+        <w:rPr>
+          <w:rFonts w:hAnsi="宋体" w:cs="宋体" w:hint="eastAsia"/>
+          <w:highlight w:val="red"/>
+        </w:rPr>
+        <w:t>节点的增加</w:t>
+      </w:r>
+      <w:r>
+        <w:rPr>
+          <w:rFonts w:hAnsi="宋体" w:cs="宋体" w:hint="eastAsia"/>
+          <w:highlight w:val="red"/>
+        </w:rPr>
+        <w:t>，</w:t>
+      </w:r>
+      <w:r>
+        <w:rPr>
+          <w:rFonts w:hAnsi="宋体" w:cs="宋体" w:hint="eastAsia"/>
+        </w:rPr>
+        <w:t>如果是头节点要删除后一个节点的头节点标志。其他节点忽略</w:t>
+      </w:r>
+    </w:p>
+    <w:p>
+      <w:pPr>
+        <w:pStyle w:val="a3"/>
+        <w:rPr>
+          <w:rFonts w:hAnsi="宋体" w:cs="宋体" w:hint="eastAsia"/>
+        </w:rPr>
+      </w:pPr>
+      <w:r>
+        <w:rPr>
+          <w:rFonts w:hAnsi="宋体" w:cs="宋体"/>
+          <w:highlight w:val="red"/>
+        </w:rPr>
+        <w:t>&gt;</w:t>
+      </w:r>
+      <w:r>
+        <w:rPr>
+          <w:rFonts w:hAnsi="宋体" w:cs="宋体" w:hint="eastAsia"/>
+          <w:highlight w:val="red"/>
+        </w:rPr>
+        <w:t>节点的删除</w:t>
+      </w:r>
+      <w:r>
+        <w:rPr>
+          <w:rFonts w:hAnsi="宋体" w:cs="宋体" w:hint="eastAsia"/>
+          <w:highlight w:val="red"/>
+        </w:rPr>
+        <w:t>，</w:t>
+      </w:r>
+      <w:r>
+        <w:rPr>
+          <w:rFonts w:hAnsi="宋体" w:cs="宋体" w:hint="eastAsia"/>
+        </w:rPr>
+        <w:t>检测到节点删除要通知头节点发起数据的延后。</w:t>
+      </w:r>
+      <w:r>
+        <w:rPr>
+          <w:rFonts w:hAnsi="宋体" w:cs="宋体" w:hint="eastAsia"/>
+        </w:rPr>
+        <w:t>注意延后的数据以最后的节点为准</w:t>
+      </w:r>
+      <w:r>
+        <w:rPr>
+          <w:rFonts w:hAnsi="宋体" w:cs="宋体" w:hint="eastAsia"/>
+        </w:rPr>
+        <w:t>而</w:t>
+      </w:r>
+      <w:r>
+        <w:rPr>
+          <w:rFonts w:hAnsi="宋体" w:cs="宋体" w:hint="eastAsia"/>
+        </w:rPr>
+        <w:t>不是头</w:t>
+      </w:r>
+      <w:r>
+        <w:rPr>
+          <w:rFonts w:hAnsi="宋体" w:cs="宋体" w:hint="eastAsia"/>
+        </w:rPr>
+        <w:t>节点，防止较旧的数据覆盖新数据，这种触发是一个数据</w:t>
+      </w:r>
+      <w:r>
+        <w:rPr>
+          <w:rFonts w:hAnsi="宋体" w:cs="宋体" w:hint="eastAsia"/>
+          <w:highlight w:val="red"/>
+        </w:rPr>
+        <w:t>同步指令</w:t>
+      </w:r>
+      <w:r>
+        <w:rPr>
+          <w:rFonts w:hAnsi="宋体" w:cs="宋体" w:hint="eastAsia"/>
+        </w:rPr>
+        <w:t>，而不是</w:t>
+      </w:r>
+      <w:r>
+        <w:rPr>
+          <w:rFonts w:hAnsi="宋体" w:cs="宋体" w:hint="eastAsia"/>
+          <w:highlight w:val="red"/>
+        </w:rPr>
+        <w:t>数据改写指令</w:t>
+      </w:r>
+      <w:r>
+        <w:rPr>
+          <w:rFonts w:hAnsi="宋体" w:cs="宋体" w:hint="eastAsia"/>
+        </w:rPr>
+        <w:t>。</w:t>
+      </w:r>
+    </w:p>
+    <w:p>
+      <w:pPr>
+        <w:pStyle w:val="a3"/>
+        <w:rPr>
           <w:rFonts w:hAnsi="宋体" w:cs="宋体"/>
         </w:rPr>
       </w:pPr>
@@ -371,7 +533,7 @@
       <w:pPr>
         <w:pStyle w:val="a3"/>
         <w:rPr>
-          <w:rFonts w:hAnsi="宋体" w:cs="宋体" w:hint="eastAsia"/>
+          <w:rFonts w:hAnsi="宋体" w:cs="宋体"/>
         </w:rPr>
       </w:pPr>
       <w:r>
@@ -690,7 +852,6 @@
         <w:rPr>
           <w:rFonts w:hAnsi="宋体" w:cs="宋体" w:hint="eastAsia"/>
         </w:rPr>
-        <w:lastRenderedPageBreak/>
         <w:t>这里使用控制模式可以加快写入的速度。</w:t>
       </w:r>
     </w:p>
@@ -1265,7 +1426,6 @@
         <w:rPr>
           <w:rFonts w:hAnsi="宋体" w:cs="宋体" w:hint="eastAsia"/>
         </w:rPr>
-        <w:lastRenderedPageBreak/>
         <w:t>写入版本以最后广播的为准。</w:t>
       </w:r>
     </w:p>
@@ -1290,6 +1450,188 @@
         </w:rPr>
         <w:t>取消版本号，以写入为准。</w:t>
       </w:r>
+    </w:p>
+    <w:p>
+      <w:pPr>
+        <w:pStyle w:val="a3"/>
+        <w:rPr>
+          <w:rFonts w:hAnsi="宋体" w:cs="宋体" w:hint="eastAsia"/>
+        </w:rPr>
+      </w:pPr>
+      <w:r>
+        <w:rPr>
+          <w:rFonts w:hAnsi="宋体" w:cs="宋体" w:hint="eastAsia"/>
+        </w:rPr>
+        <w:t>如果左侧判断节点不可到达，临近的右侧也判断节点不可到达。</w:t>
+      </w:r>
+    </w:p>
+    <w:p>
+      <w:pPr>
+        <w:pStyle w:val="a3"/>
+        <w:rPr>
+          <w:rFonts w:hAnsi="宋体" w:cs="宋体" w:hint="eastAsia"/>
+        </w:rPr>
+      </w:pPr>
+      <w:r>
+        <w:rPr>
+          <w:rFonts w:hAnsi="宋体" w:cs="宋体" w:hint="eastAsia"/>
+        </w:rPr>
+        <w:t>那么就会判定节点消失，对这个线段上临近左右共</w:t>
+      </w:r>
+      <w:r>
+        <w:rPr>
+          <w:rFonts w:hAnsi="宋体" w:cs="宋体" w:hint="eastAsia"/>
+        </w:rPr>
+        <w:t>8</w:t>
+      </w:r>
+      <w:r>
+        <w:rPr>
+          <w:rFonts w:hAnsi="宋体" w:cs="宋体" w:hint="eastAsia"/>
+        </w:rPr>
+        <w:t>个节点发送广播。</w:t>
+      </w:r>
+    </w:p>
+    <w:p>
+      <w:pPr>
+        <w:pStyle w:val="a3"/>
+        <w:rPr>
+          <w:rFonts w:hAnsi="宋体" w:cs="宋体" w:hint="eastAsia"/>
+        </w:rPr>
+      </w:pPr>
+      <w:r>
+        <w:rPr>
+          <w:rFonts w:hAnsi="宋体" w:cs="宋体" w:hint="eastAsia"/>
+        </w:rPr>
+        <w:t>促使消息的尾端节点开始延长。</w:t>
+      </w:r>
+      <w:r>
+        <w:rPr>
+          <w:rFonts w:hAnsi="宋体" w:cs="宋体" w:hint="eastAsia"/>
+        </w:rPr>
+        <w:t>但每个节点并不知道自己是不是末端节点。</w:t>
+      </w:r>
+    </w:p>
+    <w:p>
+      <w:pPr>
+        <w:pStyle w:val="a3"/>
+        <w:rPr>
+          <w:rFonts w:hAnsi="宋体" w:cs="宋体" w:hint="eastAsia"/>
+        </w:rPr>
+      </w:pPr>
+      <w:r>
+        <w:rPr>
+          <w:rFonts w:hAnsi="宋体" w:cs="宋体" w:hint="eastAsia"/>
+        </w:rPr>
+        <w:t>这里要标记末端节点。</w:t>
+      </w:r>
+      <w:r>
+        <w:rPr>
+          <w:rFonts w:hAnsi="宋体" w:cs="宋体" w:hint="eastAsia"/>
+        </w:rPr>
+        <w:t>如果刚刚好消失的是末端节点。哪第4个节点就要判断</w:t>
+      </w:r>
+    </w:p>
+    <w:p>
+      <w:pPr>
+        <w:pStyle w:val="a3"/>
+        <w:rPr>
+          <w:rFonts w:hAnsi="宋体" w:cs="宋体" w:hint="eastAsia"/>
+        </w:rPr>
+      </w:pPr>
+      <w:r>
+        <w:rPr>
+          <w:rFonts w:hAnsi="宋体" w:cs="宋体" w:hint="eastAsia"/>
+        </w:rPr>
+        <w:t>后面自己是不是第4个节点。这样就要把非末端节点的所有数据与下一个节点比较</w:t>
+      </w:r>
+    </w:p>
+    <w:p>
+      <w:pPr>
+        <w:pStyle w:val="a3"/>
+        <w:rPr>
+          <w:rFonts w:hAnsi="宋体" w:cs="宋体"/>
+        </w:rPr>
+      </w:pPr>
+      <w:r>
+        <w:rPr>
+          <w:rFonts w:hAnsi="宋体" w:cs="宋体" w:hint="eastAsia"/>
+        </w:rPr>
+        <w:t>看下一个节点是否已经存在。这不可接受</w:t>
+      </w:r>
+      <w:r>
+        <w:rPr>
+          <w:rFonts w:hAnsi="宋体" w:cs="宋体"/>
+        </w:rPr>
+        <w:t>………</w:t>
+      </w:r>
+    </w:p>
+    <w:p>
+      <w:pPr>
+        <w:pStyle w:val="a3"/>
+        <w:rPr>
+          <w:rFonts w:hAnsi="宋体" w:cs="宋体" w:hint="eastAsia"/>
+        </w:rPr>
+      </w:pPr>
+      <w:r>
+        <w:rPr>
+          <w:rFonts w:hAnsi="宋体" w:cs="宋体" w:hint="eastAsia"/>
+        </w:rPr>
+        <w:t>只能</w:t>
+      </w:r>
+      <w:r>
+        <w:rPr>
+          <w:rFonts w:hAnsi="宋体" w:cs="宋体" w:hint="eastAsia"/>
+        </w:rPr>
+        <w:t>给第1个节点发送数据，由第一个节点触发产生末端节点。</w:t>
+      </w:r>
+    </w:p>
+    <w:p>
+      <w:pPr>
+        <w:pStyle w:val="a3"/>
+        <w:rPr>
+          <w:rFonts w:hAnsi="宋体" w:cs="宋体" w:hint="eastAsia"/>
+        </w:rPr>
+      </w:pPr>
+      <w:r>
+        <w:rPr>
+          <w:rFonts w:hAnsi="宋体" w:cs="宋体" w:hint="eastAsia"/>
+        </w:rPr>
+        <w:t>所以当检测到一个节点短线之后，应该给前面头节点发送广播</w:t>
+      </w:r>
+      <w:r>
+        <w:rPr>
+          <w:rFonts w:hAnsi="宋体" w:cs="宋体" w:hint="eastAsia"/>
+        </w:rPr>
+        <w:t>，头节点删除断线的节点</w:t>
+      </w:r>
+      <w:r>
+        <w:rPr>
+          <w:rFonts w:hAnsi="宋体" w:cs="宋体" w:hint="eastAsia"/>
+        </w:rPr>
+        <w:t>。</w:t>
+      </w:r>
+    </w:p>
+    <w:p>
+      <w:pPr>
+        <w:pStyle w:val="a3"/>
+        <w:rPr>
+          <w:rFonts w:hAnsi="宋体" w:cs="宋体" w:hint="eastAsia"/>
+        </w:rPr>
+      </w:pPr>
+      <w:r>
+        <w:rPr>
+          <w:rFonts w:hAnsi="宋体" w:cs="宋体" w:hint="eastAsia"/>
+        </w:rPr>
+        <w:t>给第4个节点发送延长数据。第4个节点把数据向第5个节点同步。</w:t>
+      </w:r>
+    </w:p>
+    <w:p>
+      <w:pPr>
+        <w:pStyle w:val="a3"/>
+        <w:rPr>
+          <w:rFonts w:hAnsi="宋体" w:cs="宋体" w:hint="eastAsia"/>
+        </w:rPr>
+      </w:pPr>
     </w:p>
     <w:sectPr>
       <w:pgSz w:w="11906" w:h="16838"/>

</xml_diff>

<commit_message>
storage list to map
</commit_message>
<xml_diff>
--- a/plan.docx
+++ b/plan.docx
@@ -60,11 +60,13 @@
         <w:pStyle w:val="a3"/>
         <w:rPr>
           <w:rFonts w:hAnsi="宋体" w:cs="宋体"/>
-        </w:rPr>
-      </w:pPr>
-      <w:r>
-        <w:rPr>
-          <w:rFonts w:hAnsi="宋体" w:cs="宋体" w:hint="eastAsia"/>
+          <w:strike/>
+        </w:rPr>
+      </w:pPr>
+      <w:r>
+        <w:rPr>
+          <w:rFonts w:hAnsi="宋体" w:cs="宋体" w:hint="eastAsia"/>
+          <w:strike/>
           <w:highlight w:val="red"/>
         </w:rPr>
         <w:t>&gt;</w:t>
@@ -72,6 +74,7 @@
       <w:r>
         <w:rPr>
           <w:rFonts w:hAnsi="宋体" w:cs="宋体" w:hint="eastAsia"/>
+          <w:strike/>
           <w:highlight w:val="red"/>
         </w:rPr>
         <w:t>数据的</w:t>
@@ -79,6 +82,7 @@
       <w:r>
         <w:rPr>
           <w:rFonts w:hAnsi="宋体" w:cs="宋体" w:hint="eastAsia"/>
+          <w:strike/>
           <w:highlight w:val="red"/>
         </w:rPr>
         <w:t>改</w:t>
@@ -86,6 +90,7 @@
       <w:r>
         <w:rPr>
           <w:rFonts w:hAnsi="宋体" w:cs="宋体" w:hint="eastAsia"/>
+          <w:strike/>
           <w:highlight w:val="red"/>
         </w:rPr>
         <w:t>写；</w:t>
@@ -96,11 +101,13 @@
         <w:pStyle w:val="a3"/>
         <w:rPr>
           <w:rFonts w:hAnsi="宋体" w:cs="宋体"/>
-        </w:rPr>
-      </w:pPr>
-      <w:r>
-        <w:rPr>
-          <w:rFonts w:hAnsi="宋体" w:cs="宋体" w:hint="eastAsia"/>
+          <w:strike/>
+        </w:rPr>
+      </w:pPr>
+      <w:r>
+        <w:rPr>
+          <w:rFonts w:hAnsi="宋体" w:cs="宋体" w:hint="eastAsia"/>
+          <w:strike/>
         </w:rPr>
         <w:t>发起节点在搜索完成后，发起改写操作。</w:t>
       </w:r>
@@ -110,23 +117,27 @@
         <w:pStyle w:val="a3"/>
         <w:rPr>
           <w:rFonts w:hAnsi="宋体" w:cs="宋体"/>
-        </w:rPr>
-      </w:pPr>
-      <w:r>
-        <w:rPr>
-          <w:rFonts w:hAnsi="宋体" w:cs="宋体" w:hint="eastAsia"/>
+          <w:strike/>
+        </w:rPr>
+      </w:pPr>
+      <w:r>
+        <w:rPr>
+          <w:rFonts w:hAnsi="宋体" w:cs="宋体" w:hint="eastAsia"/>
+          <w:strike/>
         </w:rPr>
         <w:t>发送</w:t>
       </w:r>
       <w:r>
         <w:rPr>
           <w:rFonts w:hAnsi="宋体" w:cs="宋体"/>
+          <w:strike/>
         </w:rPr>
         <w:t>announce peer</w:t>
       </w:r>
       <w:r>
         <w:rPr>
           <w:rFonts w:hAnsi="宋体" w:cs="宋体" w:hint="eastAsia"/>
+          <w:strike/>
         </w:rPr>
         <w:t>给目标节点；</w:t>
       </w:r>
@@ -136,23 +147,27 @@
         <w:pStyle w:val="a3"/>
         <w:rPr>
           <w:rFonts w:hAnsi="宋体" w:cs="宋体"/>
-        </w:rPr>
-      </w:pPr>
-      <w:r>
-        <w:rPr>
-          <w:rFonts w:hAnsi="宋体" w:cs="宋体" w:hint="eastAsia"/>
+          <w:strike/>
+        </w:rPr>
+      </w:pPr>
+      <w:r>
+        <w:rPr>
+          <w:rFonts w:hAnsi="宋体" w:cs="宋体" w:hint="eastAsia"/>
+          <w:strike/>
         </w:rPr>
         <w:t>设置监督节点</w:t>
       </w:r>
       <w:r>
         <w:rPr>
           <w:rFonts w:hAnsi="宋体" w:cs="宋体"/>
+          <w:strike/>
         </w:rPr>
         <w:t>ip,</w:t>
       </w:r>
       <w:r>
         <w:rPr>
           <w:rFonts w:hAnsi="宋体" w:cs="宋体" w:hint="eastAsia"/>
+          <w:strike/>
         </w:rPr>
         <w:t>设置序列数为0；</w:t>
       </w:r>
@@ -162,11 +177,13 @@
         <w:pStyle w:val="a3"/>
         <w:rPr>
           <w:rFonts w:hAnsi="宋体" w:cs="宋体"/>
-        </w:rPr>
-      </w:pPr>
-      <w:r>
-        <w:rPr>
-          <w:rFonts w:hAnsi="宋体" w:cs="宋体" w:hint="eastAsia"/>
+          <w:strike/>
+        </w:rPr>
+      </w:pPr>
+      <w:r>
+        <w:rPr>
+          <w:rFonts w:hAnsi="宋体" w:cs="宋体" w:hint="eastAsia"/>
+          <w:strike/>
         </w:rPr>
         <w:t>目标节点收到后写入数据，更改序列加一；</w:t>
       </w:r>
@@ -176,11 +193,13 @@
         <w:pStyle w:val="a3"/>
         <w:rPr>
           <w:rFonts w:hAnsi="宋体" w:cs="宋体"/>
-        </w:rPr>
-      </w:pPr>
-      <w:r>
-        <w:rPr>
-          <w:rFonts w:hAnsi="宋体" w:cs="宋体" w:hint="eastAsia"/>
+          <w:strike/>
+        </w:rPr>
+      </w:pPr>
+      <w:r>
+        <w:rPr>
+          <w:rFonts w:hAnsi="宋体" w:cs="宋体" w:hint="eastAsia"/>
+          <w:strike/>
         </w:rPr>
         <w:t>给监督节点和发送节点返回设置成功；</w:t>
       </w:r>
@@ -190,11 +209,13 @@
         <w:pStyle w:val="a3"/>
         <w:rPr>
           <w:rFonts w:hAnsi="宋体" w:cs="宋体"/>
-        </w:rPr>
-      </w:pPr>
-      <w:r>
-        <w:rPr>
-          <w:rFonts w:hAnsi="宋体" w:cs="宋体" w:hint="eastAsia"/>
+          <w:strike/>
+        </w:rPr>
+      </w:pPr>
+      <w:r>
+        <w:rPr>
+          <w:rFonts w:hAnsi="宋体" w:cs="宋体" w:hint="eastAsia"/>
+          <w:strike/>
         </w:rPr>
         <w:t>发送节点没有相关任务忽略返回；</w:t>
       </w:r>
@@ -204,11 +225,13 @@
         <w:pStyle w:val="a3"/>
         <w:rPr>
           <w:rFonts w:hAnsi="宋体" w:cs="宋体"/>
-        </w:rPr>
-      </w:pPr>
-      <w:r>
-        <w:rPr>
-          <w:rFonts w:hAnsi="宋体" w:cs="宋体" w:hint="eastAsia"/>
+          <w:strike/>
+        </w:rPr>
+      </w:pPr>
+      <w:r>
+        <w:rPr>
+          <w:rFonts w:hAnsi="宋体" w:cs="宋体" w:hint="eastAsia"/>
+          <w:strike/>
         </w:rPr>
         <w:t>监督节点记录数据；</w:t>
       </w:r>
@@ -218,17 +241,20 @@
         <w:pStyle w:val="a3"/>
         <w:rPr>
           <w:rFonts w:hAnsi="宋体" w:cs="宋体"/>
-        </w:rPr>
-      </w:pPr>
-      <w:r>
-        <w:rPr>
-          <w:rFonts w:hAnsi="宋体" w:cs="宋体" w:hint="eastAsia"/>
+          <w:strike/>
+        </w:rPr>
+      </w:pPr>
+      <w:r>
+        <w:rPr>
+          <w:rFonts w:hAnsi="宋体" w:cs="宋体" w:hint="eastAsia"/>
+          <w:strike/>
         </w:rPr>
         <w:t>错误处理延后</w:t>
       </w:r>
       <w:r>
         <w:rPr>
           <w:rFonts w:hAnsi="宋体" w:cs="宋体" w:hint="eastAsia"/>
+          <w:strike/>
         </w:rPr>
         <w:t>；</w:t>
       </w:r>
@@ -238,11 +264,13 @@
         <w:pStyle w:val="a3"/>
         <w:rPr>
           <w:rFonts w:hAnsi="宋体" w:cs="宋体"/>
-        </w:rPr>
-      </w:pPr>
-      <w:r>
-        <w:rPr>
-          <w:rFonts w:hAnsi="宋体" w:cs="宋体" w:hint="eastAsia"/>
+          <w:strike/>
+        </w:rPr>
+      </w:pPr>
+      <w:r>
+        <w:rPr>
+          <w:rFonts w:hAnsi="宋体" w:cs="宋体" w:hint="eastAsia"/>
+          <w:strike/>
           <w:highlight w:val="red"/>
         </w:rPr>
         <w:t>&gt;数据的查询查流程连续查询多个节点；</w:t>
@@ -253,60 +281,186 @@
         <w:pStyle w:val="a3"/>
         <w:rPr>
           <w:rFonts w:hAnsi="宋体" w:cs="宋体"/>
-        </w:rPr>
-      </w:pPr>
-      <w:r>
-        <w:rPr>
-          <w:rFonts w:hAnsi="宋体" w:cs="宋体" w:hint="eastAsia"/>
-        </w:rPr>
-        <w:t>发送给第一个节点，第一个节点转发给临近的</w:t>
-      </w:r>
-      <w:r>
-        <w:rPr>
-          <w:rFonts w:hAnsi="宋体" w:cs="宋体" w:hint="eastAsia"/>
-        </w:rPr>
-        <w:t>节点；</w:t>
-      </w:r>
-    </w:p>
-    <w:p>
-      <w:pPr>
-        <w:pStyle w:val="a3"/>
-        <w:rPr>
-          <w:rFonts w:hAnsi="宋体" w:cs="宋体"/>
-        </w:rPr>
-      </w:pPr>
-      <w:r>
-        <w:rPr>
-          <w:rFonts w:hAnsi="宋体" w:cs="宋体" w:hint="eastAsia"/>
-        </w:rPr>
-        <w:t>依次返回给原</w:t>
-      </w:r>
-      <w:r>
-        <w:rPr>
-          <w:rFonts w:hAnsi="宋体" w:cs="宋体" w:hint="eastAsia"/>
-        </w:rPr>
-        <w:t>节点；</w:t>
-      </w:r>
-    </w:p>
-    <w:p>
-      <w:pPr>
-        <w:pStyle w:val="a3"/>
-        <w:rPr>
-          <w:rFonts w:hAnsi="宋体" w:cs="宋体"/>
-        </w:rPr>
-      </w:pPr>
-      <w:r>
+          <w:strike/>
+        </w:rPr>
+      </w:pPr>
+      <w:r>
+        <w:rPr>
+          <w:rFonts w:hAnsi="宋体" w:cs="宋体" w:hint="eastAsia"/>
+          <w:strike/>
+        </w:rPr>
+        <w:t>发送给共识的</w:t>
+      </w:r>
+      <w:r>
+        <w:rPr>
+          <w:rFonts w:hAnsi="宋体" w:cs="宋体"/>
+          <w:strike/>
+        </w:rPr>
+        <w:t>c</w:t>
+      </w:r>
+      <w:r>
+        <w:rPr>
+          <w:rFonts w:hAnsi="宋体" w:cs="宋体" w:hint="eastAsia"/>
+          <w:strike/>
+        </w:rPr>
+        <w:t>节点</w:t>
+      </w:r>
+      <w:r>
+        <w:rPr>
+          <w:rFonts w:hAnsi="宋体" w:cs="宋体" w:hint="eastAsia"/>
+          <w:strike/>
+        </w:rPr>
+        <w:t>直接返回</w:t>
+      </w:r>
+      <w:r>
+        <w:rPr>
+          <w:rFonts w:hAnsi="宋体" w:cs="宋体" w:hint="eastAsia"/>
+          <w:strike/>
+        </w:rPr>
+        <w:t>结果</w:t>
+      </w:r>
+      <w:r>
+        <w:rPr>
+          <w:rFonts w:hAnsi="宋体" w:cs="宋体" w:hint="eastAsia"/>
+          <w:strike/>
+        </w:rPr>
+        <w:t>。</w:t>
+      </w:r>
+      <w:r>
+        <w:rPr>
+          <w:rFonts w:hAnsi="宋体" w:cs="宋体"/>
+          <w:strike/>
+        </w:rPr>
+        <w:t xml:space="preserve"> </w:t>
+      </w:r>
+    </w:p>
+    <w:p>
+      <w:pPr>
+        <w:pStyle w:val="a3"/>
+        <w:rPr>
+          <w:rFonts w:hAnsi="宋体" w:cs="宋体"/>
+          <w:strike/>
+        </w:rPr>
+      </w:pPr>
+      <w:r>
+        <w:rPr>
+          <w:rFonts w:hAnsi="宋体" w:cs="宋体"/>
+          <w:strike/>
+        </w:rPr>
+        <w:t>&gt;storage</w:t>
+      </w:r>
+      <w:r>
+        <w:rPr>
+          <w:rFonts w:hAnsi="宋体" w:cs="宋体" w:hint="eastAsia"/>
+          <w:strike/>
+        </w:rPr>
+        <w:t>的</w:t>
+      </w:r>
+      <w:r>
+        <w:rPr>
+          <w:rFonts w:hAnsi="宋体" w:cs="宋体"/>
+          <w:strike/>
+        </w:rPr>
+        <w:t>map</w:t>
+      </w:r>
+      <w:r>
+        <w:rPr>
+          <w:rFonts w:hAnsi="宋体" w:cs="宋体" w:hint="eastAsia"/>
+          <w:strike/>
+        </w:rPr>
+        <w:t>化</w:t>
+      </w:r>
+    </w:p>
+    <w:p>
+      <w:pPr>
+        <w:pStyle w:val="a3"/>
+        <w:rPr>
+          <w:rFonts w:hAnsi="宋体" w:cs="宋体"/>
+        </w:rPr>
+      </w:pPr>
+      <w:r>
+        <w:rPr>
+          <w:rFonts w:hAnsi="宋体" w:cs="宋体"/>
+        </w:rPr>
+        <w:t>&gt;search</w:t>
+      </w:r>
+      <w:r>
+        <w:rPr>
+          <w:rFonts w:hAnsi="宋体" w:cs="宋体" w:hint="eastAsia"/>
+        </w:rPr>
+        <w:t>的</w:t>
+      </w:r>
+      <w:r>
+        <w:rPr>
+          <w:rFonts w:hAnsi="宋体" w:cs="宋体"/>
+        </w:rPr>
+        <w:t>map</w:t>
+      </w:r>
+      <w:r>
+        <w:rPr>
+          <w:rFonts w:hAnsi="宋体" w:cs="宋体" w:hint="eastAsia"/>
+        </w:rPr>
+        <w:t>化</w:t>
+      </w:r>
+      <w:r>
+        <w:rPr>
+          <w:rFonts w:hAnsi="宋体" w:cs="宋体" w:hint="eastAsia"/>
+        </w:rPr>
+        <w:t>研究和</w:t>
+      </w:r>
+      <w:r>
+        <w:rPr>
+          <w:rFonts w:hAnsi="宋体" w:cs="宋体"/>
+        </w:rPr>
+        <w:t>route</w:t>
+      </w:r>
+      <w:r>
+        <w:rPr>
+          <w:rFonts w:hAnsi="宋体" w:cs="宋体" w:hint="eastAsia"/>
+        </w:rPr>
+        <w:t>一体化</w:t>
+      </w:r>
+    </w:p>
+    <w:p>
+      <w:pPr>
+        <w:pStyle w:val="a3"/>
         <w:rPr>
           <w:rFonts w:hAnsi="宋体" w:cs="宋体"/>
           <w:highlight w:val="red"/>
         </w:rPr>
+      </w:pPr>
+      <w:r>
+        <w:rPr>
+          <w:rFonts w:hAnsi="宋体" w:cs="宋体"/>
+        </w:rPr>
         <w:t>&gt;</w:t>
       </w:r>
       <w:r>
         <w:rPr>
           <w:rFonts w:hAnsi="宋体" w:cs="宋体" w:hint="eastAsia"/>
+        </w:rPr>
+        <w:t>引入gooisp广播解决DHT网络树形化分区化的问题。</w:t>
+      </w:r>
+    </w:p>
+    <w:p>
+      <w:pPr>
+        <w:pStyle w:val="a3"/>
+        <w:rPr>
+          <w:rFonts w:hAnsi="宋体" w:cs="宋体"/>
+        </w:rPr>
+      </w:pPr>
+      <w:r>
+        <w:rPr>
+          <w:rFonts w:hAnsi="宋体" w:cs="宋体"/>
           <w:highlight w:val="red"/>
         </w:rPr>
+        <w:t>&gt;</w:t>
+      </w:r>
+      <w:r>
+        <w:rPr>
+          <w:rFonts w:hAnsi="宋体" w:cs="宋体" w:hint="eastAsia"/>
+          <w:highlight w:val="red"/>
+        </w:rPr>
         <w:t>节点的增加</w:t>
       </w:r>
       <w:r>
@@ -332,6 +486,60 @@
       </w:pPr>
       <w:r>
         <w:rPr>
+          <w:rFonts w:hAnsi="宋体" w:cs="宋体" w:hint="eastAsia"/>
+        </w:rPr>
+        <w:t>只有数据为空白的情况下才能写入；</w:t>
+      </w:r>
+    </w:p>
+    <w:p>
+      <w:pPr>
+        <w:pStyle w:val="a3"/>
+        <w:rPr>
+          <w:rFonts w:hAnsi="宋体" w:cs="宋体"/>
+        </w:rPr>
+      </w:pPr>
+      <w:r>
+        <w:rPr>
+          <w:rFonts w:hAnsi="宋体" w:cs="宋体" w:hint="eastAsia"/>
+        </w:rPr>
+        <w:t>后节点有的</w:t>
+      </w:r>
+      <w:r>
+        <w:rPr>
+          <w:rFonts w:hAnsi="宋体" w:cs="宋体"/>
+        </w:rPr>
+        <w:t>ap</w:t>
+      </w:r>
+      <w:r>
+        <w:rPr>
+          <w:rFonts w:hAnsi="宋体" w:cs="宋体" w:hint="eastAsia"/>
+        </w:rPr>
+        <w:t>数据要同步；</w:t>
+      </w:r>
+    </w:p>
+    <w:p>
+      <w:pPr>
+        <w:pStyle w:val="a3"/>
+        <w:rPr>
+          <w:rFonts w:hAnsi="宋体" w:cs="宋体"/>
+        </w:rPr>
+      </w:pPr>
+      <w:r>
+        <w:rPr>
+          <w:rFonts w:hAnsi="宋体" w:cs="宋体" w:hint="eastAsia"/>
+        </w:rPr>
+        <w:t>后节点的是首节点数据要比较是否上节点是否有所有权，如果有转移首节点所有权。</w:t>
+      </w:r>
+    </w:p>
+    <w:p>
+      <w:pPr>
+        <w:pStyle w:val="a3"/>
+        <w:rPr>
+          <w:rFonts w:hAnsi="宋体" w:cs="宋体"/>
+        </w:rPr>
+      </w:pPr>
+      <w:r>
+        <w:rPr>
           <w:rFonts w:hAnsi="宋体" w:cs="宋体"/>
           <w:highlight w:val="red"/>
         </w:rPr>
@@ -419,21 +627,33 @@
         <w:rPr>
           <w:rFonts w:hAnsi="宋体" w:cs="宋体" w:hint="eastAsia"/>
         </w:rPr>
-        <w:t>&gt;添加临近节点搜索的优化；新加在原来的基础上包装接口---目前有暂时先不做</w:t>
-      </w:r>
-    </w:p>
-    <w:p>
-      <w:pPr>
-        <w:pStyle w:val="a3"/>
-        <w:rPr>
-          <w:rFonts w:hAnsi="宋体" w:cs="宋体"/>
-        </w:rPr>
-      </w:pPr>
-      <w:r>
-        <w:rPr>
-          <w:rFonts w:hAnsi="宋体" w:cs="宋体" w:hint="eastAsia"/>
-        </w:rPr>
-        <w:t>K桶的搜索算法要改</w:t>
+        <w:t>&gt;cmake的安装脚本;</w:t>
+      </w:r>
+    </w:p>
+    <w:p>
+      <w:pPr>
+        <w:pStyle w:val="a3"/>
+        <w:rPr>
+          <w:rFonts w:hAnsi="宋体" w:cs="宋体"/>
+        </w:rPr>
+      </w:pPr>
+      <w:r>
+        <w:rPr>
+          <w:rFonts w:hAnsi="宋体" w:cs="宋体" w:hint="eastAsia"/>
+        </w:rPr>
+        <w:t>&gt;引入</w:t>
+      </w:r>
+      <w:r>
+        <w:rPr>
+          <w:rFonts w:hAnsi="宋体" w:cs="宋体"/>
+        </w:rPr>
+        <w:t>sqlite</w:t>
+      </w:r>
+      <w:r>
+        <w:rPr>
+          <w:rFonts w:hAnsi="宋体" w:cs="宋体" w:hint="eastAsia"/>
+        </w:rPr>
+        <w:t>;</w:t>
       </w:r>
     </w:p>
     <w:p>
@@ -453,184 +673,6 @@
         <w:rPr>
           <w:rFonts w:hAnsi="宋体" w:cs="宋体" w:hint="eastAsia"/>
         </w:rPr>
-        <w:t>引入gooisp广播解决DHT网络树形化分区化的问题。</w:t>
-      </w:r>
-    </w:p>
-    <w:p>
-      <w:pPr>
-        <w:pStyle w:val="a3"/>
-        <w:rPr>
-          <w:rFonts w:hAnsi="宋体" w:cs="宋体"/>
-        </w:rPr>
-      </w:pPr>
-      <w:r>
-        <w:rPr>
-          <w:rFonts w:hAnsi="宋体" w:cs="宋体" w:hint="eastAsia"/>
-        </w:rPr>
-        <w:t>&gt;cmake的安装脚本;</w:t>
-      </w:r>
-    </w:p>
-    <w:p>
-      <w:pPr>
-        <w:pStyle w:val="a3"/>
-        <w:rPr>
-          <w:rFonts w:hAnsi="宋体" w:cs="宋体"/>
-        </w:rPr>
-      </w:pPr>
-      <w:r>
-        <w:rPr>
-          <w:rFonts w:hAnsi="宋体" w:cs="宋体" w:hint="eastAsia"/>
-        </w:rPr>
-        <w:t>&gt;引入</w:t>
-      </w:r>
-      <w:r>
-        <w:rPr>
-          <w:rFonts w:hAnsi="宋体" w:cs="宋体"/>
-        </w:rPr>
-        <w:t>sqlite</w:t>
-      </w:r>
-      <w:r>
-        <w:rPr>
-          <w:rFonts w:hAnsi="宋体" w:cs="宋体" w:hint="eastAsia"/>
-        </w:rPr>
-        <w:t>;</w:t>
-      </w:r>
-    </w:p>
-    <w:p>
-      <w:pPr>
-        <w:pStyle w:val="a3"/>
-        <w:rPr>
-          <w:rFonts w:hAnsi="宋体" w:cs="宋体"/>
-        </w:rPr>
-      </w:pPr>
-      <w:r>
-        <w:rPr>
-          <w:rFonts w:hAnsi="宋体" w:cs="宋体"/>
-        </w:rPr>
-        <w:t>&gt;</w:t>
-      </w:r>
-      <w:r>
-        <w:rPr>
-          <w:rFonts w:hAnsi="宋体" w:cs="宋体"/>
-        </w:rPr>
-        <w:t>storage</w:t>
-      </w:r>
-      <w:r>
-        <w:rPr>
-          <w:rFonts w:hAnsi="宋体" w:cs="宋体" w:hint="eastAsia"/>
-        </w:rPr>
-        <w:t>的</w:t>
-      </w:r>
-      <w:r>
-        <w:rPr>
-          <w:rFonts w:hAnsi="宋体" w:cs="宋体"/>
-        </w:rPr>
-        <w:t>map</w:t>
-      </w:r>
-      <w:r>
-        <w:rPr>
-          <w:rFonts w:hAnsi="宋体" w:cs="宋体" w:hint="eastAsia"/>
-        </w:rPr>
-        <w:t>化</w:t>
-      </w:r>
-    </w:p>
-    <w:p>
-      <w:pPr>
-        <w:pStyle w:val="a3"/>
-        <w:rPr>
-          <w:rFonts w:hAnsi="宋体" w:cs="宋体"/>
-        </w:rPr>
-      </w:pPr>
-      <w:r>
-        <w:rPr>
-          <w:rFonts w:hAnsi="宋体" w:cs="宋体"/>
-        </w:rPr>
-        <w:t>&gt;</w:t>
-      </w:r>
-      <w:r>
-        <w:rPr>
-          <w:rFonts w:hAnsi="宋体" w:cs="宋体" w:hint="eastAsia"/>
-        </w:rPr>
-        <w:t>新节点的数据同步</w:t>
-      </w:r>
-      <w:r>
-        <w:rPr>
-          <w:rFonts w:hAnsi="宋体" w:cs="宋体" w:hint="eastAsia"/>
-        </w:rPr>
-        <w:t>以后一个节点为依据，</w:t>
-      </w:r>
-    </w:p>
-    <w:p>
-      <w:pPr>
-        <w:pStyle w:val="a3"/>
-        <w:rPr>
-          <w:rFonts w:hAnsi="宋体" w:cs="宋体"/>
-        </w:rPr>
-      </w:pPr>
-      <w:r>
-        <w:rPr>
-          <w:rFonts w:hAnsi="宋体" w:cs="宋体" w:hint="eastAsia"/>
-        </w:rPr>
-        <w:t>只有数据为空白的情况下才能写入；</w:t>
-      </w:r>
-    </w:p>
-    <w:p>
-      <w:pPr>
-        <w:pStyle w:val="a3"/>
-        <w:rPr>
-          <w:rFonts w:hAnsi="宋体" w:cs="宋体"/>
-        </w:rPr>
-      </w:pPr>
-      <w:r>
-        <w:rPr>
-          <w:rFonts w:hAnsi="宋体" w:cs="宋体" w:hint="eastAsia"/>
-        </w:rPr>
-        <w:t>后节点有的</w:t>
-      </w:r>
-      <w:r>
-        <w:rPr>
-          <w:rFonts w:hAnsi="宋体" w:cs="宋体"/>
-        </w:rPr>
-        <w:t>ap</w:t>
-      </w:r>
-      <w:r>
-        <w:rPr>
-          <w:rFonts w:hAnsi="宋体" w:cs="宋体" w:hint="eastAsia"/>
-        </w:rPr>
-        <w:t>数据要同步；</w:t>
-      </w:r>
-    </w:p>
-    <w:p>
-      <w:pPr>
-        <w:pStyle w:val="a3"/>
-        <w:rPr>
-          <w:rFonts w:hAnsi="宋体" w:cs="宋体"/>
-        </w:rPr>
-      </w:pPr>
-      <w:r>
-        <w:rPr>
-          <w:rFonts w:hAnsi="宋体" w:cs="宋体" w:hint="eastAsia"/>
-        </w:rPr>
-        <w:t>后节点的是首节点数据要比较是否上节点是否有所有权，如果有转移首节点所有权。</w:t>
-      </w:r>
-    </w:p>
-    <w:p>
-      <w:pPr>
-        <w:pStyle w:val="a3"/>
-        <w:rPr>
-          <w:rFonts w:hAnsi="宋体" w:cs="宋体"/>
-        </w:rPr>
-      </w:pPr>
-      <w:r>
-        <w:rPr>
-          <w:rFonts w:hAnsi="宋体" w:cs="宋体"/>
-        </w:rPr>
-        <w:t>&gt;</w:t>
-      </w:r>
-      <w:r>
-        <w:rPr>
-          <w:rFonts w:hAnsi="宋体" w:cs="宋体" w:hint="eastAsia"/>
-        </w:rPr>
         <w:t>通过控制命令访问的双向通道</w:t>
       </w:r>
       <w:r>
@@ -659,6 +701,26 @@
           <w:rFonts w:hAnsi="宋体" w:cs="宋体"/>
         </w:rPr>
       </w:pPr>
+      <w:r>
+        <w:rPr>
+          <w:rFonts w:hAnsi="宋体" w:cs="宋体"/>
+        </w:rPr>
+        <w:t>&gt;debug</w:t>
+      </w:r>
+      <w:r>
+        <w:rPr>
+          <w:rFonts w:hAnsi="宋体" w:cs="宋体" w:hint="eastAsia"/>
+        </w:rPr>
+        <w:t>信息封包化。</w:t>
+      </w:r>
+    </w:p>
+    <w:p>
+      <w:pPr>
+        <w:pStyle w:val="a3"/>
+        <w:rPr>
+          <w:rFonts w:hAnsi="宋体" w:cs="宋体"/>
+        </w:rPr>
+      </w:pPr>
     </w:p>
     <w:p>
       <w:pPr>
@@ -849,29 +911,29 @@
         <w:rPr>
           <w:rFonts w:hAnsi="宋体" w:cs="宋体" w:hint="eastAsia"/>
         </w:rPr>
+        <w:t>需要使用流程的概念来保证CP的事务。</w:t>
+      </w:r>
+    </w:p>
+    <w:p>
+      <w:pPr>
+        <w:pStyle w:val="a3"/>
+        <w:rPr>
+          <w:rFonts w:hAnsi="宋体" w:cs="宋体"/>
+        </w:rPr>
+      </w:pPr>
+    </w:p>
+    <w:p>
+      <w:pPr>
+        <w:pStyle w:val="a3"/>
+        <w:rPr>
+          <w:rFonts w:hAnsi="宋体" w:cs="宋体"/>
+        </w:rPr>
+      </w:pPr>
+      <w:r>
+        <w:rPr>
+          <w:rFonts w:hAnsi="宋体" w:cs="宋体" w:hint="eastAsia"/>
+        </w:rPr>
         <w:lastRenderedPageBreak/>
-        <w:t>需要使用流程的概念来保证CP的事务。</w:t>
-      </w:r>
-    </w:p>
-    <w:p>
-      <w:pPr>
-        <w:pStyle w:val="a3"/>
-        <w:rPr>
-          <w:rFonts w:hAnsi="宋体" w:cs="宋体"/>
-        </w:rPr>
-      </w:pPr>
-    </w:p>
-    <w:p>
-      <w:pPr>
-        <w:pStyle w:val="a3"/>
-        <w:rPr>
-          <w:rFonts w:hAnsi="宋体" w:cs="宋体"/>
-        </w:rPr>
-      </w:pPr>
-      <w:r>
-        <w:rPr>
-          <w:rFonts w:hAnsi="宋体" w:cs="宋体" w:hint="eastAsia"/>
-        </w:rPr>
         <w:t>增改查和服务器加入，及同步数据的流程。</w:t>
       </w:r>
     </w:p>
@@ -1418,35 +1480,35 @@
         <w:rPr>
           <w:rFonts w:hAnsi="宋体" w:cs="宋体" w:hint="eastAsia"/>
         </w:rPr>
+        <w:t>因为没有明显的创建动作，</w:t>
+      </w:r>
+    </w:p>
+    <w:p>
+      <w:pPr>
+        <w:pStyle w:val="a3"/>
+        <w:rPr>
+          <w:rFonts w:hAnsi="宋体" w:cs="宋体"/>
+        </w:rPr>
+      </w:pPr>
+      <w:r>
+        <w:rPr>
+          <w:rFonts w:hAnsi="宋体" w:cs="宋体" w:hint="eastAsia"/>
+        </w:rPr>
+        <w:t>新机器会有明显的同步的问题。</w:t>
+      </w:r>
+    </w:p>
+    <w:p>
+      <w:pPr>
+        <w:pStyle w:val="a3"/>
+        <w:rPr>
+          <w:rFonts w:hAnsi="宋体" w:cs="宋体"/>
+        </w:rPr>
+      </w:pPr>
+      <w:r>
+        <w:rPr>
+          <w:rFonts w:hAnsi="宋体" w:cs="宋体" w:hint="eastAsia"/>
+        </w:rPr>
         <w:lastRenderedPageBreak/>
-        <w:t>因为没有明显的创建动作，</w:t>
-      </w:r>
-    </w:p>
-    <w:p>
-      <w:pPr>
-        <w:pStyle w:val="a3"/>
-        <w:rPr>
-          <w:rFonts w:hAnsi="宋体" w:cs="宋体"/>
-        </w:rPr>
-      </w:pPr>
-      <w:r>
-        <w:rPr>
-          <w:rFonts w:hAnsi="宋体" w:cs="宋体" w:hint="eastAsia"/>
-        </w:rPr>
-        <w:t>新机器会有明显的同步的问题。</w:t>
-      </w:r>
-    </w:p>
-    <w:p>
-      <w:pPr>
-        <w:pStyle w:val="a3"/>
-        <w:rPr>
-          <w:rFonts w:hAnsi="宋体" w:cs="宋体"/>
-        </w:rPr>
-      </w:pPr>
-      <w:r>
-        <w:rPr>
-          <w:rFonts w:hAnsi="宋体" w:cs="宋体" w:hint="eastAsia"/>
-        </w:rPr>
         <w:t>增改的操作要明显的分开。</w:t>
       </w:r>
     </w:p>

</xml_diff>